<commit_message>
Ispravke na SRS - u
3.2.18 ispravka
</commit_message>
<xml_diff>
--- a/SRS/SRS Gassoft.docx
+++ b/SRS/SRS Gassoft.docx
@@ -20337,7 +20337,27 @@
                 <w:sz w:val="24"/>
                 <w:szCs w:val="24"/>
               </w:rPr>
-              <w:t>Serijski broj(ukoliko je u pitanju veliki rezervoar)</w:t>
+              <w:t>Tip(</w:t>
+            </w:r>
+            <w:proofErr w:type="spellStart"/>
+            <w:r>
+              <w:rPr>
+                <w:rFonts w:asciiTheme="minorHAnsi" w:hAnsiTheme="minorHAnsi" w:cstheme="minorHAnsi"/>
+                <w:b w:val="0"/>
+                <w:sz w:val="24"/>
+                <w:szCs w:val="24"/>
+              </w:rPr>
+              <w:t>uzemni</w:t>
+            </w:r>
+            <w:proofErr w:type="spellEnd"/>
+            <w:r>
+              <w:rPr>
+                <w:rFonts w:asciiTheme="minorHAnsi" w:hAnsiTheme="minorHAnsi" w:cstheme="minorHAnsi"/>
+                <w:b w:val="0"/>
+                <w:sz w:val="24"/>
+                <w:szCs w:val="24"/>
+              </w:rPr>
+              <w:t>/nadzemni)</w:t>
             </w:r>
           </w:p>
           <w:p>
@@ -20350,52 +20370,6 @@
               <w:spacing w:line="240" w:lineRule="auto"/>
               <w:cnfStyle w:val="100000000000" w:firstRow="1" w:lastRow="0" w:firstColumn="0" w:lastColumn="0" w:oddVBand="0" w:evenVBand="0" w:oddHBand="0" w:evenHBand="0" w:firstRowFirstColumn="0" w:firstRowLastColumn="0" w:lastRowFirstColumn="0" w:lastRowLastColumn="0"/>
               <w:rPr>
-                <w:rFonts w:asciiTheme="minorHAnsi" w:hAnsiTheme="minorHAnsi" w:cstheme="minorHAnsi"/>
-                <w:b w:val="0"/>
-                <w:sz w:val="24"/>
-                <w:szCs w:val="24"/>
-              </w:rPr>
-            </w:pPr>
-            <w:r>
-              <w:rPr>
-                <w:rFonts w:asciiTheme="minorHAnsi" w:hAnsiTheme="minorHAnsi" w:cstheme="minorHAnsi"/>
-                <w:b w:val="0"/>
-                <w:sz w:val="24"/>
-                <w:szCs w:val="24"/>
-              </w:rPr>
-              <w:t>Tip(</w:t>
-            </w:r>
-            <w:proofErr w:type="spellStart"/>
-            <w:r>
-              <w:rPr>
-                <w:rFonts w:asciiTheme="minorHAnsi" w:hAnsiTheme="minorHAnsi" w:cstheme="minorHAnsi"/>
-                <w:b w:val="0"/>
-                <w:sz w:val="24"/>
-                <w:szCs w:val="24"/>
-              </w:rPr>
-              <w:t>uzemni</w:t>
-            </w:r>
-            <w:proofErr w:type="spellEnd"/>
-            <w:r>
-              <w:rPr>
-                <w:rFonts w:asciiTheme="minorHAnsi" w:hAnsiTheme="minorHAnsi" w:cstheme="minorHAnsi"/>
-                <w:b w:val="0"/>
-                <w:sz w:val="24"/>
-                <w:szCs w:val="24"/>
-              </w:rPr>
-              <w:t>/nadzemni)</w:t>
-            </w:r>
-          </w:p>
-          <w:p>
-            <w:pPr>
-              <w:pStyle w:val="ListParagraph"/>
-              <w:numPr>
-                <w:ilvl w:val="0"/>
-                <w:numId w:val="59"/>
-              </w:numPr>
-              <w:spacing w:line="240" w:lineRule="auto"/>
-              <w:cnfStyle w:val="100000000000" w:firstRow="1" w:lastRow="0" w:firstColumn="0" w:lastColumn="0" w:oddVBand="0" w:evenVBand="0" w:oddHBand="0" w:evenHBand="0" w:firstRowFirstColumn="0" w:firstRowLastColumn="0" w:lastRowFirstColumn="0" w:lastRowLastColumn="0"/>
-              <w:rPr>
                 <w:b w:val="0"/>
                 <w:sz w:val="24"/>
                 <w:szCs w:val="24"/>
@@ -20527,7 +20501,7 @@
                 <w:sz w:val="24"/>
                 <w:szCs w:val="24"/>
               </w:rPr>
-              <w:t>(naziv firme/Ime i prezime te D</w:t>
+              <w:t>(naziv firme/Ime i prezime te d</w:t>
             </w:r>
             <w:r>
               <w:rPr>
@@ -21118,6 +21092,7 @@
       <w:tr>
         <w:trPr>
           <w:cnfStyle w:val="000000100000" w:firstRow="0" w:lastRow="0" w:firstColumn="0" w:lastColumn="0" w:oddVBand="0" w:evenVBand="0" w:oddHBand="1" w:evenHBand="0" w:firstRowFirstColumn="0" w:firstRowLastColumn="0" w:lastRowFirstColumn="0" w:lastRowLastColumn="0"/>
+          <w:trHeight w:val="96"/>
         </w:trPr>
         <w:tc>
           <w:tcPr>
@@ -21138,20 +21113,11 @@
             <w:pPr>
               <w:cnfStyle w:val="000000100000" w:firstRow="0" w:lastRow="0" w:firstColumn="0" w:lastColumn="0" w:oddVBand="0" w:evenVBand="0" w:oddHBand="1" w:evenHBand="0" w:firstRowFirstColumn="0" w:firstRowLastColumn="0" w:lastRowFirstColumn="0" w:lastRowLastColumn="0"/>
             </w:pPr>
-          </w:p>
-          <w:p>
-            <w:pPr>
-              <w:cnfStyle w:val="000000100000" w:firstRow="0" w:lastRow="0" w:firstColumn="0" w:lastColumn="0" w:oddVBand="0" w:evenVBand="0" w:oddHBand="1" w:evenHBand="0" w:firstRowFirstColumn="0" w:firstRowLastColumn="0" w:lastRowFirstColumn="0" w:lastRowLastColumn="0"/>
-            </w:pPr>
-            <w:r>
-              <w:lastRenderedPageBreak/>
+            <w:bookmarkStart w:id="43" w:name="_GoBack"/>
+            <w:bookmarkEnd w:id="43"/>
+            <w:r>
               <w:t>2</w:t>
             </w:r>
-          </w:p>
-          <w:p>
-            <w:pPr>
-              <w:cnfStyle w:val="000000100000" w:firstRow="0" w:lastRow="0" w:firstColumn="0" w:lastColumn="0" w:oddVBand="0" w:evenVBand="0" w:oddHBand="1" w:evenHBand="0" w:firstRowFirstColumn="0" w:firstRowLastColumn="0" w:lastRowFirstColumn="0" w:lastRowLastColumn="0"/>
-            </w:pPr>
           </w:p>
         </w:tc>
       </w:tr>
@@ -21160,7 +21126,7 @@
       <w:pPr>
         <w:pStyle w:val="Heading3"/>
       </w:pPr>
-      <w:bookmarkStart w:id="43" w:name="_Toc416435478"/>
+      <w:bookmarkStart w:id="44" w:name="_Toc416435478"/>
     </w:p>
     <w:p>
       <w:pPr>
@@ -21185,7 +21151,7 @@
       <w:r>
         <w:t>. Kreiranje izvještaja trenutnog stanja za komitenta</w:t>
       </w:r>
-      <w:bookmarkEnd w:id="43"/>
+      <w:bookmarkEnd w:id="44"/>
     </w:p>
     <w:p/>
     <w:tbl>
@@ -22181,7 +22147,7 @@
       <w:pPr>
         <w:pStyle w:val="Heading3"/>
       </w:pPr>
-      <w:bookmarkStart w:id="44" w:name="_Toc416435479"/>
+      <w:bookmarkStart w:id="45" w:name="_Toc416435479"/>
     </w:p>
     <w:p>
       <w:pPr>
@@ -22196,7 +22162,7 @@
       <w:r>
         <w:t>zvještaja o stanju na skladištu</w:t>
       </w:r>
-      <w:bookmarkEnd w:id="44"/>
+      <w:bookmarkEnd w:id="45"/>
     </w:p>
     <w:p>
       <w:pPr>
@@ -22814,11 +22780,11 @@
       <w:pPr>
         <w:pStyle w:val="Heading2"/>
       </w:pPr>
-      <w:bookmarkStart w:id="45" w:name="_Toc416435480"/>
+      <w:bookmarkStart w:id="46" w:name="_Toc416435480"/>
       <w:r>
         <w:t>3.3. Nefunkcionalni zahtjevi i osobine sistema</w:t>
       </w:r>
-      <w:bookmarkEnd w:id="45"/>
+      <w:bookmarkEnd w:id="46"/>
     </w:p>
     <w:p/>
     <w:p>
@@ -23058,14 +23024,12 @@
       <w:pPr>
         <w:pStyle w:val="Heading2"/>
       </w:pPr>
-      <w:bookmarkStart w:id="46" w:name="_Toc416435481"/>
-      <w:bookmarkStart w:id="47" w:name="_GoBack"/>
-      <w:bookmarkEnd w:id="47"/>
+      <w:bookmarkStart w:id="47" w:name="_Toc416435481"/>
       <w:r>
         <w:lastRenderedPageBreak/>
         <w:t>3.4. Atributi kvalitete sistema</w:t>
       </w:r>
-      <w:bookmarkEnd w:id="46"/>
+      <w:bookmarkEnd w:id="47"/>
     </w:p>
     <w:p/>
     <w:p>
@@ -23544,7 +23508,7 @@
           <w:rPr>
             <w:noProof/>
           </w:rPr>
-          <w:t>36</w:t>
+          <w:t>37</w:t>
         </w:r>
         <w:r>
           <w:fldChar w:fldCharType="end"/>
@@ -31875,7 +31839,7 @@
 </file>
 
 <file path=customXml/itemProps1.xml><?xml version="1.0" encoding="utf-8"?>
-<ds:datastoreItem xmlns:ds="http://schemas.openxmlformats.org/officeDocument/2006/customXml" ds:itemID="{8CCB0C87-A4C5-49AC-A7EC-4597BA5C309F}">
+<ds:datastoreItem xmlns:ds="http://schemas.openxmlformats.org/officeDocument/2006/customXml" ds:itemID="{AE29C1C5-D732-47B0-8CBB-453198B2EA59}">
   <ds:schemaRefs>
     <ds:schemaRef ds:uri="http://schemas.openxmlformats.org/officeDocument/2006/bibliography"/>
   </ds:schemaRefs>

</xml_diff>